<commit_message>
Application Specification Document update commited
</commit_message>
<xml_diff>
--- a/Application Specification Document.docx
+++ b/Application Specification Document.docx
@@ -537,7 +537,10 @@
         </w:rPr>
       </w:pPr>
       <w:r>
-        <w:t xml:space="preserve">Application created using IntelliJ IDE </w:t>
+        <w:t>Application created using IntelliJ IDE</w:t>
+      </w:r>
+      <w:r>
+        <w:t xml:space="preserve"> </w:t>
       </w:r>
     </w:p>
     <w:p>
@@ -573,6 +576,32 @@
           <w:bCs/>
         </w:rPr>
       </w:pPr>
+      <w:hyperlink r:id="rId5" w:history="1">
+        <w:r>
+          <w:rPr>
+            <w:rStyle w:val="Hyperlink"/>
+            <w:b/>
+            <w:bCs/>
+          </w:rPr>
+          <w:t>https://github.com/NatnaelBahta/vi</w:t>
+        </w:r>
+        <w:r>
+          <w:rPr>
+            <w:rStyle w:val="Hyperlink"/>
+            <w:b/>
+            <w:bCs/>
+          </w:rPr>
+          <w:t>r</w:t>
+        </w:r>
+        <w:r>
+          <w:rPr>
+            <w:rStyle w:val="Hyperlink"/>
+            <w:b/>
+            <w:bCs/>
+          </w:rPr>
+          <w:t>tual-key-fro-your-repositories.git</w:t>
+        </w:r>
+      </w:hyperlink>
     </w:p>
     <w:p>
       <w:pPr>
@@ -1180,7 +1209,7 @@
                     <pic:cNvPicPr/>
                   </pic:nvPicPr>
                   <pic:blipFill>
-                    <a:blip r:embed="rId5">
+                    <a:blip r:embed="rId6">
                       <a:extLst>
                         <a:ext uri="{28A0092B-C50C-407E-A947-70E740481C1C}">
                           <a14:useLocalDpi xmlns:a14="http://schemas.microsoft.com/office/drawing/2010/main" val="0"/>

</xml_diff>